<commit_message>
redaction de la partie 5.1 INTERACTIONS AVEC ARDUINO & DEFIS
</commit_message>
<xml_diff>
--- a/Documents/rapport_v2.jeremy.docx
+++ b/Documents/rapport_v2.jeremy.docx
@@ -125,16 +125,11 @@
         <w:pStyle w:val="Titre2"/>
       </w:pPr>
       <w:r>
-        <w:t xml:space="preserve">La librairie </w:t>
-      </w:r>
-      <w:proofErr w:type="spellStart"/>
-      <w:r>
-        <w:t>Lib</w:t>
+        <w:t>La librairie Lib</w:t>
       </w:r>
       <w:r>
         <w:t>GDX</w:t>
       </w:r>
-      <w:proofErr w:type="spellEnd"/>
     </w:p>
     <w:p>
       <w:pPr>
@@ -176,15 +171,7 @@
         <w:pStyle w:val="Titre3"/>
       </w:pPr>
       <w:r>
-        <w:t xml:space="preserve">Séparation </w:t>
-      </w:r>
-      <w:proofErr w:type="spellStart"/>
-      <w:r>
-        <w:t>Tiled</w:t>
-      </w:r>
-      <w:proofErr w:type="spellEnd"/>
-      <w:r>
-        <w:t>/Java</w:t>
+        <w:t>Séparation Tiled/Java</w:t>
       </w:r>
     </w:p>
     <w:p>
@@ -333,9 +320,11 @@
       <w:pPr>
         <w:pStyle w:val="Titre3"/>
       </w:pPr>
+      <w:bookmarkStart w:id="0" w:name="_Ref477343710"/>
       <w:r>
         <w:t>Défis</w:t>
       </w:r>
+      <w:bookmarkEnd w:id="0"/>
     </w:p>
     <w:p>
       <w:pPr>
@@ -351,15 +340,7 @@
         <w:t>Ils</w:t>
       </w:r>
       <w:r>
-        <w:t xml:space="preserve"> nous permettent de tester nos connaissances sur les cours, vu précédemment par le joueur ; ce sont eux qui vont permettre l’apprentissage d’</w:t>
-      </w:r>
-      <w:proofErr w:type="spellStart"/>
-      <w:r>
-        <w:t>Arduino</w:t>
-      </w:r>
-      <w:proofErr w:type="spellEnd"/>
-      <w:r>
-        <w:t xml:space="preserve">. </w:t>
+        <w:t xml:space="preserve"> nous permettent de tester nos connaissances sur les cours, vu précédemment par le joueur ; ce sont eux qui vont permettre l’apprentissage d’Arduino. </w:t>
       </w:r>
     </w:p>
     <w:p>
@@ -389,23 +370,7 @@
     <w:p>
       <w:r>
         <w:tab/>
-        <w:t xml:space="preserve">Ces deux solutions ont été construite au fur et à mesure de notre compréhension de </w:t>
-      </w:r>
-      <w:proofErr w:type="spellStart"/>
-      <w:r>
-        <w:t>LibGDX</w:t>
-      </w:r>
-      <w:proofErr w:type="spellEnd"/>
-      <w:r>
-        <w:t xml:space="preserve">, de la communication entre Java et </w:t>
-      </w:r>
-      <w:proofErr w:type="spellStart"/>
-      <w:r>
-        <w:t>Arduino</w:t>
-      </w:r>
-      <w:proofErr w:type="spellEnd"/>
-      <w:r>
-        <w:t xml:space="preserve"> et de notre capacité à structuré et factoriser le code.</w:t>
+        <w:t>Ces deux solutions ont été construite au fur et à mesure de notre compréhension de LibGDX, de la communication entre Java et Arduino et de notre capacité à structuré et factoriser le code.</w:t>
       </w:r>
     </w:p>
     <w:p>
@@ -418,15 +383,7 @@
         <w:t>Le second type de question est plus complexe du fait qui nécessite l’analyse du code saisi par le joueur. Nous comparons donc une chaine de caractère correspondant à la solution à celle contenant la réponse de l’utilisateur.</w:t>
       </w:r>
       <w:r>
-        <w:t xml:space="preserve"> Nous pourrions aussi aller plus loin et créer un parseur </w:t>
-      </w:r>
-      <w:proofErr w:type="spellStart"/>
-      <w:r>
-        <w:t>Arduino</w:t>
-      </w:r>
-      <w:proofErr w:type="spellEnd"/>
-      <w:r>
-        <w:t>, mais ce serait peu rentable au niveau du temps pour l’instant.</w:t>
+        <w:t xml:space="preserve"> Nous pourrions aussi aller plus loin et créer un parseur Arduino, mais ce serait peu rentable au niveau du temps pour l’instant.</w:t>
       </w:r>
     </w:p>
     <w:p>
@@ -441,11 +398,11 @@
       <w:pPr>
         <w:pStyle w:val="Titre2"/>
       </w:pPr>
-      <w:bookmarkStart w:id="0" w:name="_Ref477286148"/>
+      <w:bookmarkStart w:id="1" w:name="_Ref477286148"/>
       <w:r>
         <w:t>Gestion dans le Jeu</w:t>
       </w:r>
-      <w:bookmarkEnd w:id="0"/>
+      <w:bookmarkEnd w:id="1"/>
     </w:p>
     <w:p/>
     <w:p>
@@ -455,8 +412,6 @@
       <w:r>
         <w:t>gestion</w:t>
       </w:r>
-      <w:bookmarkStart w:id="1" w:name="_GoBack"/>
-      <w:bookmarkEnd w:id="1"/>
       <w:r>
         <w:t xml:space="preserve"> du jeu se fait d</w:t>
       </w:r>
@@ -475,106 +430,17 @@
         <w:ind w:firstLine="576"/>
       </w:pPr>
       <w:r>
-        <w:t>La classe « </w:t>
-      </w:r>
-      <w:proofErr w:type="spellStart"/>
-      <w:r>
-        <w:t>MainGame</w:t>
-      </w:r>
-      <w:proofErr w:type="spellEnd"/>
-      <w:r>
-        <w:t xml:space="preserve"> » créée par la classe main (située dans </w:t>
-      </w:r>
-      <w:proofErr w:type="spellStart"/>
-      <w:r>
-        <w:t>DesktopLauncher</w:t>
-      </w:r>
-      <w:proofErr w:type="spellEnd"/>
-      <w:r>
-        <w:t>) charge en mémoire toutes les musiques, sons et images en mémoire. Le programme ne créé donc les sons qu’une seule fois, au démarrage, évitant des pertes conséquentes de temps -contrairement au cas où nous les chargerions à chaque appel d’un écran-.</w:t>
-      </w:r>
-    </w:p>
-    <w:p>
-      <w:r>
-        <w:t>« </w:t>
-      </w:r>
-      <w:proofErr w:type="spellStart"/>
-      <w:r>
-        <w:t>MainGame</w:t>
-      </w:r>
-      <w:proofErr w:type="spellEnd"/>
-      <w:r>
-        <w:t xml:space="preserve"> » se sert de la classe « Content » (du package </w:t>
-      </w:r>
-      <w:proofErr w:type="spellStart"/>
-      <w:proofErr w:type="gramStart"/>
-      <w:r>
-        <w:t>genuini.game</w:t>
-      </w:r>
-      <w:proofErr w:type="spellEnd"/>
-      <w:proofErr w:type="gramEnd"/>
-      <w:r>
-        <w:t>) afin de gérer les musiques</w:t>
-      </w:r>
-      <w:r>
-        <w:t>, sons et images</w:t>
-      </w:r>
-      <w:r>
-        <w:t xml:space="preserve">. Celle-ci permet d’ajouter, de modifier ou de supprimer </w:t>
-      </w:r>
-      <w:r>
-        <w:t>les différentes listes</w:t>
-      </w:r>
-      <w:r>
-        <w:t xml:space="preserve"> (</w:t>
-      </w:r>
-      <w:r>
-        <w:t>sous forme de</w:t>
-      </w:r>
-      <w:r>
-        <w:t xml:space="preserve"> </w:t>
-      </w:r>
-      <w:proofErr w:type="spellStart"/>
-      <w:r>
-        <w:t>HashMap</w:t>
-      </w:r>
-      <w:proofErr w:type="spellEnd"/>
-      <w:r>
-        <w:t>). Elle stocke la</w:t>
-      </w:r>
-      <w:r>
-        <w:t xml:space="preserve"> donnée</w:t>
-      </w:r>
-      <w:r>
-        <w:t xml:space="preserve"> à laquelle elle attribue une clef correspondant soit à une clef passée en pa</w:t>
-      </w:r>
-      <w:r>
-        <w:t xml:space="preserve">ramètre, soit au nom de cette </w:t>
-      </w:r>
-      <w:proofErr w:type="spellStart"/>
-      <w:r>
-        <w:t>donéée</w:t>
-      </w:r>
-      <w:proofErr w:type="spellEnd"/>
-      <w:r>
-        <w:t xml:space="preserve"> (par défaut). </w:t>
-      </w:r>
-    </w:p>
-    <w:p>
-      <w:r>
-        <w:t>Pour utiliser une musique</w:t>
-      </w:r>
-      <w:r>
-        <w:t xml:space="preserve"> (ou autres)</w:t>
-      </w:r>
-      <w:r>
-        <w:t>, il n’y a plus qu’à appeler un getter avec e</w:t>
-      </w:r>
-      <w:r>
-        <w:t>n paramètre le nom de celle-ci</w:t>
-      </w:r>
-      <w:r>
-        <w:t xml:space="preserve"> (la clef) au chargement de l’écran correspondant.</w:t>
+        <w:t>La classe « MainGame » créée par la classe main (située dans DesktopLauncher) charge en mémoire toutes les musiques, sons et images en mémoire. Le programme ne créé donc les sons qu’une seule fois, au démarrage, évitant des pertes conséquentes de temps -contrairement au cas où nous les chargerions à chaque appel d’un écran-.</w:t>
+      </w:r>
+    </w:p>
+    <w:p>
+      <w:r>
+        <w:t xml:space="preserve">« MainGame » se sert de la classe « Content » (du package genuini.game) afin de gérer les musiques, sons et images. Celle-ci permet d’ajouter, de modifier ou de supprimer les différentes listes (sous forme de HashMap). Elle stocke la donnée à laquelle elle attribue une clef correspondant soit à une clef passée en paramètre, soit au nom de cette donéée (par défaut). </w:t>
+      </w:r>
+    </w:p>
+    <w:p>
+      <w:r>
+        <w:t>Pour utiliser une musique (ou autres), il n’y a plus qu’à appeler un getter avec en paramètre le nom de celle-ci (la clef) au chargement de l’écran correspondant.</w:t>
       </w:r>
     </w:p>
     <w:p>
@@ -643,15 +509,7 @@
         <w:pStyle w:val="Sansinterligne"/>
       </w:pPr>
       <w:r>
-        <w:t xml:space="preserve">Paul-Victor </w:t>
-      </w:r>
-      <w:proofErr w:type="spellStart"/>
-      <w:r>
-        <w:t>Vettes</w:t>
-      </w:r>
-      <w:proofErr w:type="spellEnd"/>
-      <w:r>
-        <w:t xml:space="preserve">, alias PV Nova dans ses vidéos (cliquer </w:t>
+        <w:t xml:space="preserve">Paul-Victor Vettes, alias PV Nova dans ses vidéos (cliquer </w:t>
       </w:r>
       <w:hyperlink r:id="rId5" w:history="1">
         <w:r>
@@ -776,20 +634,10 @@
         <w:t>Ces musiques sont gérées de manière simple da</w:t>
       </w:r>
       <w:r>
-        <w:t xml:space="preserve">ns le code, à l’aide de </w:t>
-      </w:r>
-      <w:proofErr w:type="spellStart"/>
-      <w:proofErr w:type="gramStart"/>
-      <w:r>
-        <w:t>LibGDX</w:t>
-      </w:r>
-      <w:proofErr w:type="spellEnd"/>
-      <w:r>
-        <w:t>(</w:t>
-      </w:r>
-      <w:proofErr w:type="gramEnd"/>
-      <w:r>
-        <w:t xml:space="preserve">cf. </w:t>
+        <w:t>ns le code, à l’aide de LibGDX</w:t>
+      </w:r>
+      <w:r>
+        <w:t xml:space="preserve">(cf. </w:t>
       </w:r>
       <w:r>
         <w:fldChar w:fldCharType="begin"/>
@@ -849,15 +697,7 @@
     </w:p>
     <w:p>
       <w:r>
-        <w:t xml:space="preserve">Ils ont été enregistrés à l’aide d’un micro et du logiciel </w:t>
-      </w:r>
-      <w:proofErr w:type="spellStart"/>
-      <w:r>
-        <w:t>Audacity</w:t>
-      </w:r>
-      <w:proofErr w:type="spellEnd"/>
-      <w:r>
-        <w:t xml:space="preserve"> en raison de sa facilité d’utilisation et des connaissance préalable de certain de nos membres.</w:t>
+        <w:t>Ils ont été enregistrés à l’aide d’un micro et du logiciel Audacity en raison de sa facilité d’utilisation et des connaissance préalable de certain de nos membres.</w:t>
       </w:r>
     </w:p>
     <w:p>
@@ -881,15 +721,7 @@
     <w:p>
       <w:r>
         <w:tab/>
-        <w:t>La gestion des sons dans le programme se fait à l’instar des musiques et des images ; à l’aide des classes « </w:t>
-      </w:r>
-      <w:proofErr w:type="spellStart"/>
-      <w:r>
-        <w:t>MAinGame</w:t>
-      </w:r>
-      <w:proofErr w:type="spellEnd"/>
-      <w:r>
-        <w:t> » et « Content »</w:t>
+        <w:t>La gestion des sons dans le programme se fait à l’instar des musiques et des images ; à l’aide des classes « MAinGame » et « Content »</w:t>
       </w:r>
       <w:r>
         <w:t xml:space="preserve"> </w:t>
@@ -934,6 +766,265 @@
       <w:r>
         <w:t>Interactions avec Arduino &amp; Défis</w:t>
       </w:r>
+    </w:p>
+    <w:p>
+      <w:pPr>
+        <w:pStyle w:val="Sansinterligne"/>
+        <w:ind w:firstLine="576"/>
+      </w:pPr>
+      <w:r>
+        <w:t>Lors de multiples réflexions autour du jeu, nous avons pensé à de nombreuses interactions avec Arduino et à de nombreux défis.</w:t>
+      </w:r>
+    </w:p>
+    <w:p>
+      <w:pPr>
+        <w:pStyle w:val="Sansinterligne"/>
+      </w:pPr>
+    </w:p>
+    <w:p>
+      <w:pPr>
+        <w:pStyle w:val="Sansinterligne"/>
+      </w:pPr>
+      <w:r>
+        <w:tab/>
+        <w:t xml:space="preserve">Les possibilités sont infinies, Arduino -étant open source- se construit sans cesse. Pour chaque nouveau composant, nous avons la possibilité de développer un nouveau niveau, toujours plus élaboré et par incidence, un nouveau défi. </w:t>
+      </w:r>
+    </w:p>
+    <w:p>
+      <w:pPr>
+        <w:pStyle w:val="Sansinterligne"/>
+      </w:pPr>
+    </w:p>
+    <w:p>
+      <w:pPr>
+        <w:pStyle w:val="Sansinterligne"/>
+      </w:pPr>
+      <w:r>
+        <w:tab/>
+        <w:t>Voici quelques idées d’interaction :</w:t>
+      </w:r>
+    </w:p>
+    <w:p>
+      <w:pPr>
+        <w:pStyle w:val="Sansinterligne"/>
+        <w:numPr>
+          <w:ilvl w:val="0"/>
+          <w:numId w:val="11"/>
+        </w:numPr>
+      </w:pPr>
+      <w:r>
+        <w:t>Un potentiomètre pourrait nous permettre de régler l’intensité d’un sort et de l’utilisation de point de magie.</w:t>
+      </w:r>
+    </w:p>
+    <w:p>
+      <w:pPr>
+        <w:pStyle w:val="Sansinterligne"/>
+        <w:numPr>
+          <w:ilvl w:val="0"/>
+          <w:numId w:val="11"/>
+        </w:numPr>
+      </w:pPr>
+      <w:r>
+        <w:t>Un potentiomètre pourrait nous permettre de régler l</w:t>
+      </w:r>
+      <w:r>
+        <w:t>a densité de certains objets, de certaines plateformes afin de pouvoir passer à travers ou monter dessus.</w:t>
+      </w:r>
+    </w:p>
+    <w:p>
+      <w:pPr>
+        <w:pStyle w:val="Sansinterligne"/>
+        <w:numPr>
+          <w:ilvl w:val="0"/>
+          <w:numId w:val="11"/>
+        </w:numPr>
+      </w:pPr>
+      <w:r>
+        <w:t>Un potentiomètre nous permettrait de régler l’intensité lumineuse afin de faire apparaitre ou disparaitre des objets ou des ennemis.</w:t>
+      </w:r>
+    </w:p>
+    <w:p>
+      <w:pPr>
+        <w:pStyle w:val="Sansinterligne"/>
+        <w:numPr>
+          <w:ilvl w:val="0"/>
+          <w:numId w:val="11"/>
+        </w:numPr>
+      </w:pPr>
+      <w:r>
+        <w:t>Un capteur photoélectrique pourrait nous permettre de faire la même chose suivant la luminosité qu’il détecte.</w:t>
+      </w:r>
+    </w:p>
+    <w:p>
+      <w:pPr>
+        <w:pStyle w:val="Sansinterligne"/>
+        <w:numPr>
+          <w:ilvl w:val="0"/>
+          <w:numId w:val="11"/>
+        </w:numPr>
+      </w:pPr>
+      <w:r>
+        <w:t>Un capteur d’humidité pourrait faire pleuvoir sur une zone et, par exemple, y faire pousser un arbre afin d’accéder à une plateforme trop haute ; ou de la même manière, assécher une zone afin de créer un passage là où un arbre nous bloquait.</w:t>
+      </w:r>
+    </w:p>
+    <w:p>
+      <w:pPr>
+        <w:pStyle w:val="Sansinterligne"/>
+        <w:numPr>
+          <w:ilvl w:val="0"/>
+          <w:numId w:val="11"/>
+        </w:numPr>
+      </w:pPr>
+      <w:r>
+        <w:t>Un moteur (continu, servomoteur, pas à pas) pourrait nous permettre d’actionner certains mécanismes bloqués dans le jeu comme une manivelle.</w:t>
+      </w:r>
+    </w:p>
+    <w:p>
+      <w:pPr>
+        <w:pStyle w:val="Sansinterligne"/>
+        <w:numPr>
+          <w:ilvl w:val="0"/>
+          <w:numId w:val="11"/>
+        </w:numPr>
+      </w:pPr>
+      <w:r>
+        <w:t xml:space="preserve">Un gyroscope pourrait nous permettre de faire déplacer </w:t>
+      </w:r>
+      <w:r>
+        <w:t>certaines choses</w:t>
+      </w:r>
+      <w:r>
+        <w:t xml:space="preserve"> ou même le personnages en inclinant la carte Arduino.</w:t>
+      </w:r>
+    </w:p>
+    <w:p>
+      <w:pPr>
+        <w:pStyle w:val="Sansinterligne"/>
+        <w:numPr>
+          <w:ilvl w:val="0"/>
+          <w:numId w:val="11"/>
+        </w:numPr>
+      </w:pPr>
+      <w:r>
+        <w:t xml:space="preserve">Un télémètre nous permettrait de faire soulever le personnage ou des objets (comme des plateformes) en soulevant la carte Arduino. </w:t>
+      </w:r>
+    </w:p>
+    <w:p>
+      <w:pPr>
+        <w:pStyle w:val="Sansinterligne"/>
+        <w:numPr>
+          <w:ilvl w:val="0"/>
+          <w:numId w:val="11"/>
+        </w:numPr>
+      </w:pPr>
+      <w:r>
+        <w:t>Un écran tactile ou plus simplement un écran LCD avec quelques boutons nous permettrait de faire jouer une deuxième personne qui pourrait aider la première dans le jeu, ou de déclencher des mini défis sur ces écrans.</w:t>
+      </w:r>
+    </w:p>
+    <w:p>
+      <w:pPr>
+        <w:pStyle w:val="Sansinterligne"/>
+        <w:numPr>
+          <w:ilvl w:val="0"/>
+          <w:numId w:val="11"/>
+        </w:numPr>
+      </w:pPr>
+      <w:r>
+        <w:t>Un module wifi, Bluetooth, XBee pourrait permettre la communication entre deux cartes et ainsi ouvrir de multitude de possibilité. Le personnage pourrait pas exemple passer entre deux écrans.</w:t>
+      </w:r>
+    </w:p>
+    <w:p>
+      <w:pPr>
+        <w:pStyle w:val="Sansinterligne"/>
+      </w:pPr>
+    </w:p>
+    <w:p>
+      <w:r>
+        <w:br w:type="page"/>
+      </w:r>
+    </w:p>
+    <w:p>
+      <w:pPr>
+        <w:pStyle w:val="Sansinterligne"/>
+        <w:ind w:firstLine="360"/>
+      </w:pPr>
+      <w:r>
+        <w:lastRenderedPageBreak/>
+        <w:t xml:space="preserve">Pour chaque type d’interaction il nous faudra des défis. </w:t>
+      </w:r>
+      <w:r>
+        <w:t xml:space="preserve">Comme expliqué dans la partie correspondante (cf. </w:t>
+      </w:r>
+      <w:r>
+        <w:fldChar w:fldCharType="begin"/>
+      </w:r>
+      <w:r>
+        <w:instrText xml:space="preserve"> REF _Ref477343710 \r \h </w:instrText>
+      </w:r>
+      <w:r>
+        <w:fldChar w:fldCharType="separate"/>
+      </w:r>
+      <w:r>
+        <w:t>3.6.2</w:t>
+      </w:r>
+      <w:r>
+        <w:fldChar w:fldCharType="end"/>
+      </w:r>
+      <w:r>
+        <w:t xml:space="preserve">) il y a deux familles de défis. </w:t>
+      </w:r>
+    </w:p>
+    <w:p>
+      <w:pPr>
+        <w:pStyle w:val="Sansinterligne"/>
+        <w:ind w:firstLine="360"/>
+      </w:pPr>
+      <w:r>
+        <w:t xml:space="preserve">Les défis avec réponse proposés serait plus présent au début de chaque cours afin de tester des connaissances plus théoriques ou n’étant pas directement du code (par exemple une question sur les signaux analogiques et numériques). </w:t>
+      </w:r>
+    </w:p>
+    <w:p>
+      <w:pPr>
+        <w:pStyle w:val="Sansinterligne"/>
+      </w:pPr>
+      <w:r>
+        <w:t>Ceux-ci présente de nombreuses possibilités que nous pourrons évaluer à chaque nouveau cours créé.</w:t>
+      </w:r>
+    </w:p>
+    <w:p>
+      <w:pPr>
+        <w:pStyle w:val="Sansinterligne"/>
+        <w:ind w:firstLine="576"/>
+      </w:pPr>
+      <w:r>
+        <w:t xml:space="preserve">Les défis dans lesquels il faut programmer offre autant de possibilités voire plus. </w:t>
+      </w:r>
+    </w:p>
+    <w:p>
+      <w:pPr>
+        <w:pStyle w:val="Sansinterligne"/>
+      </w:pPr>
+      <w:r>
+        <w:t>En effet, pour chaque cours, les possibilités sont extrêmement grandes, bien qu’il faille faire attention à ne pas être trop répétitif.</w:t>
+      </w:r>
+    </w:p>
+    <w:p>
+      <w:pPr>
+        <w:pStyle w:val="Sansinterligne"/>
+      </w:pPr>
+      <w:r>
+        <w:t xml:space="preserve">Nous avions prévu que ce type de défi devienne de plus en plus complexe et élaborer afin de vraiment amener l’utilisateur vers l’apprentissage. </w:t>
+      </w:r>
+    </w:p>
+    <w:p>
+      <w:pPr>
+        <w:pStyle w:val="Sansinterligne"/>
+      </w:pPr>
+      <w:r>
+        <w:t>Cela commencerait donc par une question demandant simplement une ligne de code, comme déclarer une variable, initialiser une broche, allumer une led… Pour finir sur des défis où le joueur devra saisir un programme entier ; en entrant lui-même le squelette du programme et des fonctions.</w:t>
+      </w:r>
+      <w:bookmarkStart w:id="2" w:name="_GoBack"/>
+      <w:bookmarkEnd w:id="2"/>
     </w:p>
     <w:p>
       <w:pPr>
@@ -1136,6 +1227,118 @@
       <w:pPr>
         <w:ind w:left="1584" w:hanging="1584"/>
       </w:pPr>
+    </w:lvl>
+  </w:abstractNum>
+  <w:abstractNum w:abstractNumId="1" w15:restartNumberingAfterBreak="0">
+    <w:nsid w:val="1AFF70AF"/>
+    <w:multiLevelType w:val="hybridMultilevel"/>
+    <w:tmpl w:val="5F54865A"/>
+    <w:lvl w:ilvl="0" w:tplc="F66E7156">
+      <w:numFmt w:val="bullet"/>
+      <w:lvlText w:val="-"/>
+      <w:lvlJc w:val="left"/>
+      <w:pPr>
+        <w:ind w:left="720" w:hanging="360"/>
+      </w:pPr>
+      <w:rPr>
+        <w:rFonts w:ascii="Calibri" w:eastAsiaTheme="minorEastAsia" w:hAnsi="Calibri" w:cs="Calibri" w:hint="default"/>
+      </w:rPr>
+    </w:lvl>
+    <w:lvl w:ilvl="1" w:tplc="040C0003" w:tentative="1">
+      <w:start w:val="1"/>
+      <w:numFmt w:val="bullet"/>
+      <w:lvlText w:val="o"/>
+      <w:lvlJc w:val="left"/>
+      <w:pPr>
+        <w:ind w:left="1440" w:hanging="360"/>
+      </w:pPr>
+      <w:rPr>
+        <w:rFonts w:ascii="Courier New" w:hAnsi="Courier New" w:cs="Courier New" w:hint="default"/>
+      </w:rPr>
+    </w:lvl>
+    <w:lvl w:ilvl="2" w:tplc="040C0005" w:tentative="1">
+      <w:start w:val="1"/>
+      <w:numFmt w:val="bullet"/>
+      <w:lvlText w:val=""/>
+      <w:lvlJc w:val="left"/>
+      <w:pPr>
+        <w:ind w:left="2160" w:hanging="360"/>
+      </w:pPr>
+      <w:rPr>
+        <w:rFonts w:ascii="Wingdings" w:hAnsi="Wingdings" w:hint="default"/>
+      </w:rPr>
+    </w:lvl>
+    <w:lvl w:ilvl="3" w:tplc="040C0001" w:tentative="1">
+      <w:start w:val="1"/>
+      <w:numFmt w:val="bullet"/>
+      <w:lvlText w:val=""/>
+      <w:lvlJc w:val="left"/>
+      <w:pPr>
+        <w:ind w:left="2880" w:hanging="360"/>
+      </w:pPr>
+      <w:rPr>
+        <w:rFonts w:ascii="Symbol" w:hAnsi="Symbol" w:hint="default"/>
+      </w:rPr>
+    </w:lvl>
+    <w:lvl w:ilvl="4" w:tplc="040C0003" w:tentative="1">
+      <w:start w:val="1"/>
+      <w:numFmt w:val="bullet"/>
+      <w:lvlText w:val="o"/>
+      <w:lvlJc w:val="left"/>
+      <w:pPr>
+        <w:ind w:left="3600" w:hanging="360"/>
+      </w:pPr>
+      <w:rPr>
+        <w:rFonts w:ascii="Courier New" w:hAnsi="Courier New" w:cs="Courier New" w:hint="default"/>
+      </w:rPr>
+    </w:lvl>
+    <w:lvl w:ilvl="5" w:tplc="040C0005" w:tentative="1">
+      <w:start w:val="1"/>
+      <w:numFmt w:val="bullet"/>
+      <w:lvlText w:val=""/>
+      <w:lvlJc w:val="left"/>
+      <w:pPr>
+        <w:ind w:left="4320" w:hanging="360"/>
+      </w:pPr>
+      <w:rPr>
+        <w:rFonts w:ascii="Wingdings" w:hAnsi="Wingdings" w:hint="default"/>
+      </w:rPr>
+    </w:lvl>
+    <w:lvl w:ilvl="6" w:tplc="040C0001" w:tentative="1">
+      <w:start w:val="1"/>
+      <w:numFmt w:val="bullet"/>
+      <w:lvlText w:val=""/>
+      <w:lvlJc w:val="left"/>
+      <w:pPr>
+        <w:ind w:left="5040" w:hanging="360"/>
+      </w:pPr>
+      <w:rPr>
+        <w:rFonts w:ascii="Symbol" w:hAnsi="Symbol" w:hint="default"/>
+      </w:rPr>
+    </w:lvl>
+    <w:lvl w:ilvl="7" w:tplc="040C0003" w:tentative="1">
+      <w:start w:val="1"/>
+      <w:numFmt w:val="bullet"/>
+      <w:lvlText w:val="o"/>
+      <w:lvlJc w:val="left"/>
+      <w:pPr>
+        <w:ind w:left="5760" w:hanging="360"/>
+      </w:pPr>
+      <w:rPr>
+        <w:rFonts w:ascii="Courier New" w:hAnsi="Courier New" w:cs="Courier New" w:hint="default"/>
+      </w:rPr>
+    </w:lvl>
+    <w:lvl w:ilvl="8" w:tplc="040C0005" w:tentative="1">
+      <w:start w:val="1"/>
+      <w:numFmt w:val="bullet"/>
+      <w:lvlText w:val=""/>
+      <w:lvlJc w:val="left"/>
+      <w:pPr>
+        <w:ind w:left="6480" w:hanging="360"/>
+      </w:pPr>
+      <w:rPr>
+        <w:rFonts w:ascii="Wingdings" w:hAnsi="Wingdings" w:hint="default"/>
+      </w:rPr>
     </w:lvl>
   </w:abstractNum>
   <w:num w:numId="1">
@@ -1167,6 +1370,9 @@
   </w:num>
   <w:num w:numId="10">
     <w:abstractNumId w:val="0"/>
+  </w:num>
+  <w:num w:numId="11">
+    <w:abstractNumId w:val="1"/>
   </w:num>
 </w:numbering>
 </file>

</xml_diff>